<commit_message>
http and express module
</commit_message>
<xml_diff>
--- a/Phase 3 Notes.docx
+++ b/Phase 3 Notes.docx
@@ -2387,23 +2387,1437 @@
     </w:p>
     <w:p/>
     <w:p>
+      <w:r>
+        <w:t xml:space="preserve">Node JS provide lot of pre-defined http request support modules. </w:t>
+      </w:r>
+    </w:p>
+    <w:p/>
+    <w:p>
+      <w:r>
+        <w:t xml:space="preserve">https : This module is use to call another REST API Service in node JS application. </w:t>
+      </w:r>
+    </w:p>
+    <w:p/>
+    <w:p>
+      <w:r>
+        <w:t>r</w:t>
+      </w:r>
+      <w:r>
+        <w:t xml:space="preserve">equest : it is external module which help to call http request which simplified the http or https module. </w:t>
+      </w:r>
+    </w:p>
+    <w:p>
+      <w:r>
+        <w:t xml:space="preserve">Request module is not a part of core module so we have to install this module. </w:t>
+      </w:r>
+    </w:p>
+    <w:p/>
+    <w:p>
+      <w:r>
+        <w:rPr>
+          <w:highlight w:val="yellow"/>
+        </w:rPr>
+        <w:t>npm install request.</w:t>
+      </w:r>
+      <w:r>
+        <w:t xml:space="preserve"> </w:t>
+      </w:r>
+    </w:p>
+    <w:p/>
+    <w:p>
+      <w:r>
+        <w:t xml:space="preserve">First load the module and assign to variable. </w:t>
+      </w:r>
+    </w:p>
+    <w:p>
+      <w:r>
+        <w:t>Then call function using variableName</w:t>
+      </w:r>
+    </w:p>
+    <w:p/>
+    <w:p>
+      <w:r>
+        <w:t>request(“url”,{json:true},callback)</w:t>
+      </w:r>
+    </w:p>
+    <w:p/>
+    <w:p>
+      <w:r>
+        <w:t xml:space="preserve">callback – err, response and data/body </w:t>
+      </w:r>
+    </w:p>
+    <w:p/>
+    <w:p>
+      <w:r>
+        <w:t xml:space="preserve"> </w:t>
+      </w:r>
+    </w:p>
+    <w:p>
+      <w:r>
+        <w:t>axios :</w:t>
+      </w:r>
+    </w:p>
+    <w:p/>
+    <w:p/>
+    <w:p>
+      <w:r>
+        <w:t xml:space="preserve">when we developing enterprise application </w:t>
+      </w:r>
+    </w:p>
+    <w:p/>
+    <w:p>
+      <w:r>
+        <w:tab/>
+      </w:r>
+      <w:r>
+        <w:tab/>
+      </w:r>
+      <w:r>
+        <w:tab/>
+      </w:r>
+      <w:r>
+        <w:tab/>
+        <w:t xml:space="preserve">Banking </w:t>
+      </w:r>
+    </w:p>
+    <w:p/>
+    <w:p>
+      <w:r>
+        <w:tab/>
+      </w:r>
+      <w:r>
+        <w:tab/>
+      </w:r>
+      <w:r>
+        <w:tab/>
+        <w:t xml:space="preserve">Loan Section Module </w:t>
+      </w:r>
+    </w:p>
+    <w:p/>
+    <w:p>
+      <w:r>
+        <w:t xml:space="preserve">Personal Loan </w:t>
+      </w:r>
+      <w:r>
+        <w:tab/>
+      </w:r>
+      <w:r>
+        <w:tab/>
+      </w:r>
+      <w:r>
+        <w:tab/>
+        <w:t>Car/Bike Loan</w:t>
+      </w:r>
+      <w:r>
+        <w:tab/>
+      </w:r>
+      <w:r>
+        <w:tab/>
+      </w:r>
+      <w:r>
+        <w:tab/>
+      </w:r>
+      <w:r>
+        <w:tab/>
+        <w:t xml:space="preserve">Gold Loan </w:t>
+      </w:r>
+    </w:p>
+    <w:p/>
+    <w:p/>
+    <w:p>
+      <w:r>
+        <w:t xml:space="preserve">Java Tech </w:t>
+      </w:r>
+      <w:r>
+        <w:tab/>
+      </w:r>
+      <w:r>
+        <w:tab/>
+      </w:r>
+      <w:r>
+        <w:tab/>
+        <w:t xml:space="preserve">Node JS </w:t>
+      </w:r>
+      <w:r>
+        <w:tab/>
+      </w:r>
+      <w:r>
+        <w:tab/>
+      </w:r>
+      <w:r>
+        <w:tab/>
+      </w:r>
+      <w:r>
+        <w:tab/>
+        <w:t xml:space="preserve">Python </w:t>
+      </w:r>
+    </w:p>
+    <w:p/>
+    <w:p>
+      <w:r>
+        <w:tab/>
+      </w:r>
+      <w:r>
+        <w:tab/>
+      </w:r>
+      <w:r>
+        <w:tab/>
+      </w:r>
+      <w:r>
+        <w:tab/>
+        <w:t xml:space="preserve">http module </w:t>
+      </w:r>
+    </w:p>
+    <w:p/>
+    <w:p>
+      <w:r>
+        <w:tab/>
+      </w:r>
+      <w:r>
+        <w:tab/>
+      </w:r>
+      <w:r>
+        <w:tab/>
+      </w:r>
+      <w:r>
+        <w:tab/>
+        <w:t>https/http/request/axios/node-tech</w:t>
+      </w:r>
+    </w:p>
+    <w:p>
+      <w:r>
+        <w:tab/>
+      </w:r>
+      <w:r>
+        <w:tab/>
+      </w:r>
+      <w:r>
+        <w:tab/>
+      </w:r>
+      <w:r>
+        <w:tab/>
+        <w:t xml:space="preserve">node js can all Java or python or .net REST API. </w:t>
+      </w:r>
+    </w:p>
+    <w:p/>
+    <w:p>
+      <w:r>
+        <w:t xml:space="preserve">In Node JS we can use axios module also to call Other technologies REST API. </w:t>
+      </w:r>
+    </w:p>
+    <w:p/>
+    <w:p>
+      <w:r>
+        <w:t xml:space="preserve">So first we have to install the axios module. </w:t>
+      </w:r>
+    </w:p>
+    <w:p/>
+    <w:p>
+      <w:r>
+        <w:rPr>
+          <w:highlight w:val="yellow"/>
+        </w:rPr>
+        <w:t>npm install axios</w:t>
+      </w:r>
+      <w:r>
+        <w:t xml:space="preserve"> </w:t>
+      </w:r>
+    </w:p>
+    <w:p/>
+    <w:p/>
+    <w:p>
+      <w:r>
+        <w:t xml:space="preserve"> </w:t>
+      </w:r>
+      <w:r>
+        <w:t xml:space="preserve">Difference between Node JS Server Vs other Service like tomcat, IIS, Web Logic etc </w:t>
+      </w:r>
+    </w:p>
+    <w:p>
+      <w:r>
+        <w:t xml:space="preserve">Non node Js server is thread base server. </w:t>
+      </w:r>
+    </w:p>
+    <w:p/>
+    <w:p>
+      <w:r>
+        <w:t xml:space="preserve">Thread is a small execution of a code with a process. </w:t>
+      </w:r>
+    </w:p>
+    <w:p/>
+    <w:p>
+      <w:r>
+        <w:t xml:space="preserve">We will write some task or program using any language may java, python, javascript etc. </w:t>
+      </w:r>
+    </w:p>
+    <w:p>
+      <w:r>
+        <w:t xml:space="preserve">After created the program we will give this application to processor to process it. </w:t>
+      </w:r>
+    </w:p>
+    <w:p>
+      <w:r>
+        <w:t xml:space="preserve">Processor is responsible to execute the code. </w:t>
+      </w:r>
+    </w:p>
+    <w:p/>
+    <w:p>
+      <w:r>
+        <w:t xml:space="preserve">Process : time taken to execute the code or program in execution is known as process. </w:t>
+      </w:r>
+    </w:p>
+    <w:p>
+      <w:r>
+        <w:t xml:space="preserve">Process is heavy weighted. Other non node js programming language like Java, Python, .net they provide thread. </w:t>
+      </w:r>
+    </w:p>
+    <w:p>
+      <w:r>
+        <w:t xml:space="preserve">Thread is  small execution of code with in a process. </w:t>
+      </w:r>
+    </w:p>
+    <w:p>
+      <w:r>
+        <w:t xml:space="preserve">Inside process : one or more than one thread can execute. </w:t>
+      </w:r>
+    </w:p>
+    <w:p>
+      <w:r>
+        <w:t>Multi tasking -</w:t>
+      </w:r>
+      <w:r>
+        <w:sym w:font="Wingdings" w:char="F0E0"/>
+      </w:r>
+      <w:r>
+        <w:tab/>
+        <w:t xml:space="preserve">process base </w:t>
+      </w:r>
+    </w:p>
+    <w:p>
+      <w:r>
+        <w:tab/>
+      </w:r>
+      <w:r>
+        <w:tab/>
+      </w:r>
+      <w:r>
+        <w:tab/>
+        <w:t xml:space="preserve">Thread base </w:t>
+      </w:r>
+    </w:p>
+    <w:p>
+      <w:r>
+        <w:tab/>
+      </w:r>
+      <w:r>
+        <w:tab/>
+      </w:r>
+      <w:r>
+        <w:tab/>
+      </w:r>
+    </w:p>
+    <w:p>
+      <w:r>
+        <w:rPr>
+          <w:noProof/>
+          <w:lang w:eastAsia="en-IN"/>
+        </w:rPr>
+        <mc:AlternateContent>
+          <mc:Choice Requires="wps">
+            <w:drawing>
+              <wp:anchor distT="0" distB="0" distL="114300" distR="114300" simplePos="0" relativeHeight="251665408" behindDoc="0" locked="0" layoutInCell="1" allowOverlap="1" wp14:anchorId="7E5BAAE7" wp14:editId="1DB84958">
+                <wp:simplePos x="0" y="0"/>
+                <wp:positionH relativeFrom="column">
+                  <wp:posOffset>1033463</wp:posOffset>
+                </wp:positionH>
+                <wp:positionV relativeFrom="paragraph">
+                  <wp:posOffset>370840</wp:posOffset>
+                </wp:positionV>
+                <wp:extent cx="90487" cy="66675"/>
+                <wp:effectExtent l="0" t="0" r="24130" b="28575"/>
+                <wp:wrapNone/>
+                <wp:docPr id="6" name="Oval 6"/>
+                <wp:cNvGraphicFramePr/>
+                <a:graphic xmlns:a="http://schemas.openxmlformats.org/drawingml/2006/main">
+                  <a:graphicData uri="http://schemas.microsoft.com/office/word/2010/wordprocessingShape">
+                    <wps:wsp>
+                      <wps:cNvSpPr/>
+                      <wps:spPr>
+                        <a:xfrm>
+                          <a:off x="0" y="0"/>
+                          <a:ext cx="90487" cy="66675"/>
+                        </a:xfrm>
+                        <a:prstGeom prst="ellipse">
+                          <a:avLst/>
+                        </a:prstGeom>
+                      </wps:spPr>
+                      <wps:style>
+                        <a:lnRef idx="2">
+                          <a:schemeClr val="accent1">
+                            <a:shade val="50000"/>
+                          </a:schemeClr>
+                        </a:lnRef>
+                        <a:fillRef idx="1">
+                          <a:schemeClr val="accent1"/>
+                        </a:fillRef>
+                        <a:effectRef idx="0">
+                          <a:schemeClr val="accent1"/>
+                        </a:effectRef>
+                        <a:fontRef idx="minor">
+                          <a:schemeClr val="lt1"/>
+                        </a:fontRef>
+                      </wps:style>
+                      <wps:bodyPr rot="0" spcFirstLastPara="0" vertOverflow="overflow" horzOverflow="overflow" vert="horz" wrap="square" lIns="91440" tIns="45720" rIns="91440" bIns="45720" numCol="1" spcCol="0" rtlCol="0" fromWordArt="0" anchor="ctr" anchorCtr="0" forceAA="0" compatLnSpc="1">
+                        <a:prstTxWarp prst="textNoShape">
+                          <a:avLst/>
+                        </a:prstTxWarp>
+                        <a:noAutofit/>
+                      </wps:bodyPr>
+                    </wps:wsp>
+                  </a:graphicData>
+                </a:graphic>
+              </wp:anchor>
+            </w:drawing>
+          </mc:Choice>
+          <mc:Fallback>
+            <w:pict>
+              <v:oval w14:anchorId="76C850DD" id="Oval 6" o:spid="_x0000_s1026" style="position:absolute;margin-left:81.4pt;margin-top:29.2pt;width:7.1pt;height:5.25pt;z-index:251665408;visibility:visible;mso-wrap-style:square;mso-wrap-distance-left:9pt;mso-wrap-distance-top:0;mso-wrap-distance-right:9pt;mso-wrap-distance-bottom:0;mso-position-horizontal:absolute;mso-position-horizontal-relative:text;mso-position-vertical:absolute;mso-position-vertical-relative:text;v-text-anchor:middle" o:gfxdata="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" fillcolor="#5b9bd5 [3204]" strokecolor="#1f4d78 [1604]" strokeweight="1pt">
+                <v:stroke joinstyle="miter"/>
+              </v:oval>
+            </w:pict>
+          </mc:Fallback>
+        </mc:AlternateContent>
+      </w:r>
+      <w:r>
+        <w:rPr>
+          <w:noProof/>
+          <w:lang w:eastAsia="en-IN"/>
+        </w:rPr>
+        <mc:AlternateContent>
+          <mc:Choice Requires="wps">
+            <w:drawing>
+              <wp:anchor distT="0" distB="0" distL="114300" distR="114300" simplePos="0" relativeHeight="251663360" behindDoc="0" locked="0" layoutInCell="1" allowOverlap="1" wp14:anchorId="7E5BAAE7" wp14:editId="1DB84958">
+                <wp:simplePos x="0" y="0"/>
+                <wp:positionH relativeFrom="column">
+                  <wp:posOffset>881063</wp:posOffset>
+                </wp:positionH>
+                <wp:positionV relativeFrom="paragraph">
+                  <wp:posOffset>218440</wp:posOffset>
+                </wp:positionV>
+                <wp:extent cx="90487" cy="66675"/>
+                <wp:effectExtent l="0" t="0" r="24130" b="28575"/>
+                <wp:wrapNone/>
+                <wp:docPr id="5" name="Oval 5"/>
+                <wp:cNvGraphicFramePr/>
+                <a:graphic xmlns:a="http://schemas.openxmlformats.org/drawingml/2006/main">
+                  <a:graphicData uri="http://schemas.microsoft.com/office/word/2010/wordprocessingShape">
+                    <wps:wsp>
+                      <wps:cNvSpPr/>
+                      <wps:spPr>
+                        <a:xfrm>
+                          <a:off x="0" y="0"/>
+                          <a:ext cx="90487" cy="66675"/>
+                        </a:xfrm>
+                        <a:prstGeom prst="ellipse">
+                          <a:avLst/>
+                        </a:prstGeom>
+                      </wps:spPr>
+                      <wps:style>
+                        <a:lnRef idx="2">
+                          <a:schemeClr val="accent1">
+                            <a:shade val="50000"/>
+                          </a:schemeClr>
+                        </a:lnRef>
+                        <a:fillRef idx="1">
+                          <a:schemeClr val="accent1"/>
+                        </a:fillRef>
+                        <a:effectRef idx="0">
+                          <a:schemeClr val="accent1"/>
+                        </a:effectRef>
+                        <a:fontRef idx="minor">
+                          <a:schemeClr val="lt1"/>
+                        </a:fontRef>
+                      </wps:style>
+                      <wps:bodyPr rot="0" spcFirstLastPara="0" vertOverflow="overflow" horzOverflow="overflow" vert="horz" wrap="square" lIns="91440" tIns="45720" rIns="91440" bIns="45720" numCol="1" spcCol="0" rtlCol="0" fromWordArt="0" anchor="ctr" anchorCtr="0" forceAA="0" compatLnSpc="1">
+                        <a:prstTxWarp prst="textNoShape">
+                          <a:avLst/>
+                        </a:prstTxWarp>
+                        <a:noAutofit/>
+                      </wps:bodyPr>
+                    </wps:wsp>
+                  </a:graphicData>
+                </a:graphic>
+              </wp:anchor>
+            </w:drawing>
+          </mc:Choice>
+          <mc:Fallback>
+            <w:pict>
+              <v:oval w14:anchorId="70C8523A" id="Oval 5" o:spid="_x0000_s1026" style="position:absolute;margin-left:69.4pt;margin-top:17.2pt;width:7.1pt;height:5.25pt;z-index:251663360;visibility:visible;mso-wrap-style:square;mso-wrap-distance-left:9pt;mso-wrap-distance-top:0;mso-wrap-distance-right:9pt;mso-wrap-distance-bottom:0;mso-position-horizontal:absolute;mso-position-horizontal-relative:text;mso-position-vertical:absolute;mso-position-vertical-relative:text;v-text-anchor:middle" o:gfxdata="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" fillcolor="#5b9bd5 [3204]" strokecolor="#1f4d78 [1604]" strokeweight="1pt">
+                <v:stroke joinstyle="miter"/>
+              </v:oval>
+            </w:pict>
+          </mc:Fallback>
+        </mc:AlternateContent>
+      </w:r>
+      <w:r>
+        <w:rPr>
+          <w:noProof/>
+          <w:lang w:eastAsia="en-IN"/>
+        </w:rPr>
+        <mc:AlternateContent>
+          <mc:Choice Requires="wps">
+            <w:drawing>
+              <wp:anchor distT="0" distB="0" distL="114300" distR="114300" simplePos="0" relativeHeight="251660288" behindDoc="0" locked="0" layoutInCell="1" allowOverlap="1">
+                <wp:simplePos x="0" y="0"/>
+                <wp:positionH relativeFrom="column">
+                  <wp:posOffset>504825</wp:posOffset>
+                </wp:positionH>
+                <wp:positionV relativeFrom="paragraph">
+                  <wp:posOffset>185103</wp:posOffset>
+                </wp:positionV>
+                <wp:extent cx="80963" cy="100012"/>
+                <wp:effectExtent l="0" t="0" r="14605" b="14605"/>
+                <wp:wrapNone/>
+                <wp:docPr id="3" name="Oval 3"/>
+                <wp:cNvGraphicFramePr/>
+                <a:graphic xmlns:a="http://schemas.openxmlformats.org/drawingml/2006/main">
+                  <a:graphicData uri="http://schemas.microsoft.com/office/word/2010/wordprocessingShape">
+                    <wps:wsp>
+                      <wps:cNvSpPr/>
+                      <wps:spPr>
+                        <a:xfrm>
+                          <a:off x="0" y="0"/>
+                          <a:ext cx="80963" cy="100012"/>
+                        </a:xfrm>
+                        <a:prstGeom prst="ellipse">
+                          <a:avLst/>
+                        </a:prstGeom>
+                      </wps:spPr>
+                      <wps:style>
+                        <a:lnRef idx="2">
+                          <a:schemeClr val="accent1">
+                            <a:shade val="50000"/>
+                          </a:schemeClr>
+                        </a:lnRef>
+                        <a:fillRef idx="1">
+                          <a:schemeClr val="accent1"/>
+                        </a:fillRef>
+                        <a:effectRef idx="0">
+                          <a:schemeClr val="accent1"/>
+                        </a:effectRef>
+                        <a:fontRef idx="minor">
+                          <a:schemeClr val="lt1"/>
+                        </a:fontRef>
+                      </wps:style>
+                      <wps:bodyPr rot="0" spcFirstLastPara="0" vertOverflow="overflow" horzOverflow="overflow" vert="horz" wrap="square" lIns="91440" tIns="45720" rIns="91440" bIns="45720" numCol="1" spcCol="0" rtlCol="0" fromWordArt="0" anchor="ctr" anchorCtr="0" forceAA="0" compatLnSpc="1">
+                        <a:prstTxWarp prst="textNoShape">
+                          <a:avLst/>
+                        </a:prstTxWarp>
+                        <a:noAutofit/>
+                      </wps:bodyPr>
+                    </wps:wsp>
+                  </a:graphicData>
+                </a:graphic>
+              </wp:anchor>
+            </w:drawing>
+          </mc:Choice>
+          <mc:Fallback>
+            <w:pict>
+              <v:oval w14:anchorId="0DB809DA" id="Oval 3" o:spid="_x0000_s1026" style="position:absolute;margin-left:39.75pt;margin-top:14.6pt;width:6.4pt;height:7.85pt;z-index:251660288;visibility:visible;mso-wrap-style:square;mso-wrap-distance-left:9pt;mso-wrap-distance-top:0;mso-wrap-distance-right:9pt;mso-wrap-distance-bottom:0;mso-position-horizontal:absolute;mso-position-horizontal-relative:text;mso-position-vertical:absolute;mso-position-vertical-relative:text;v-text-anchor:middle" o:gfxdata="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" fillcolor="#5b9bd5 [3204]" strokecolor="#1f4d78 [1604]" strokeweight="1pt">
+                <v:stroke joinstyle="miter"/>
+              </v:oval>
+            </w:pict>
+          </mc:Fallback>
+        </mc:AlternateContent>
+      </w:r>
+      <w:r>
+        <w:rPr>
+          <w:noProof/>
+          <w:lang w:eastAsia="en-IN"/>
+        </w:rPr>
+        <mc:AlternateContent>
+          <mc:Choice Requires="wps">
+            <w:drawing>
+              <wp:anchor distT="0" distB="0" distL="114300" distR="114300" simplePos="0" relativeHeight="251659264" behindDoc="0" locked="0" layoutInCell="1" allowOverlap="1">
+                <wp:simplePos x="0" y="0"/>
+                <wp:positionH relativeFrom="column">
+                  <wp:posOffset>80963</wp:posOffset>
+                </wp:positionH>
+                <wp:positionV relativeFrom="paragraph">
+                  <wp:posOffset>42228</wp:posOffset>
+                </wp:positionV>
+                <wp:extent cx="1257300" cy="895350"/>
+                <wp:effectExtent l="0" t="0" r="19050" b="19050"/>
+                <wp:wrapNone/>
+                <wp:docPr id="2" name="Oval 2"/>
+                <wp:cNvGraphicFramePr/>
+                <a:graphic xmlns:a="http://schemas.openxmlformats.org/drawingml/2006/main">
+                  <a:graphicData uri="http://schemas.microsoft.com/office/word/2010/wordprocessingShape">
+                    <wps:wsp>
+                      <wps:cNvSpPr/>
+                      <wps:spPr>
+                        <a:xfrm>
+                          <a:off x="0" y="0"/>
+                          <a:ext cx="1257300" cy="895350"/>
+                        </a:xfrm>
+                        <a:prstGeom prst="ellipse">
+                          <a:avLst/>
+                        </a:prstGeom>
+                        <a:noFill/>
+                      </wps:spPr>
+                      <wps:style>
+                        <a:lnRef idx="2">
+                          <a:schemeClr val="accent1">
+                            <a:shade val="50000"/>
+                          </a:schemeClr>
+                        </a:lnRef>
+                        <a:fillRef idx="1">
+                          <a:schemeClr val="accent1"/>
+                        </a:fillRef>
+                        <a:effectRef idx="0">
+                          <a:schemeClr val="accent1"/>
+                        </a:effectRef>
+                        <a:fontRef idx="minor">
+                          <a:schemeClr val="lt1"/>
+                        </a:fontRef>
+                      </wps:style>
+                      <wps:bodyPr rot="0" spcFirstLastPara="0" vertOverflow="overflow" horzOverflow="overflow" vert="horz" wrap="square" lIns="91440" tIns="45720" rIns="91440" bIns="45720" numCol="1" spcCol="0" rtlCol="0" fromWordArt="0" anchor="ctr" anchorCtr="0" forceAA="0" compatLnSpc="1">
+                        <a:prstTxWarp prst="textNoShape">
+                          <a:avLst/>
+                        </a:prstTxWarp>
+                        <a:noAutofit/>
+                      </wps:bodyPr>
+                    </wps:wsp>
+                  </a:graphicData>
+                </a:graphic>
+              </wp:anchor>
+            </w:drawing>
+          </mc:Choice>
+          <mc:Fallback>
+            <w:pict>
+              <v:oval w14:anchorId="3DE8522E" id="Oval 2" o:spid="_x0000_s1026" style="position:absolute;margin-left:6.4pt;margin-top:3.35pt;width:99pt;height:70.5pt;z-index:251659264;visibility:visible;mso-wrap-style:square;mso-wrap-distance-left:9pt;mso-wrap-distance-top:0;mso-wrap-distance-right:9pt;mso-wrap-distance-bottom:0;mso-position-horizontal:absolute;mso-position-horizontal-relative:text;mso-position-vertical:absolute;mso-position-vertical-relative:text;v-text-anchor:middle" o:gfxdata="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" filled="f" strokecolor="#1f4d78 [1604]" strokeweight="1pt">
+                <v:stroke joinstyle="miter"/>
+              </v:oval>
+            </w:pict>
+          </mc:Fallback>
+        </mc:AlternateContent>
+      </w:r>
+    </w:p>
+    <w:p>
+      <w:r>
+        <w:rPr>
+          <w:noProof/>
+          <w:lang w:eastAsia="en-IN"/>
+        </w:rPr>
+        <mc:AlternateContent>
+          <mc:Choice Requires="wps">
+            <w:drawing>
+              <wp:anchor distT="0" distB="0" distL="114300" distR="114300" simplePos="0" relativeHeight="251671552" behindDoc="0" locked="0" layoutInCell="1" allowOverlap="1" wp14:anchorId="7E5BAAE7" wp14:editId="1DB84958">
+                <wp:simplePos x="0" y="0"/>
+                <wp:positionH relativeFrom="column">
+                  <wp:posOffset>947738</wp:posOffset>
+                </wp:positionH>
+                <wp:positionV relativeFrom="paragraph">
+                  <wp:posOffset>432753</wp:posOffset>
+                </wp:positionV>
+                <wp:extent cx="90487" cy="66675"/>
+                <wp:effectExtent l="0" t="0" r="24130" b="28575"/>
+                <wp:wrapNone/>
+                <wp:docPr id="9" name="Oval 9"/>
+                <wp:cNvGraphicFramePr/>
+                <a:graphic xmlns:a="http://schemas.openxmlformats.org/drawingml/2006/main">
+                  <a:graphicData uri="http://schemas.microsoft.com/office/word/2010/wordprocessingShape">
+                    <wps:wsp>
+                      <wps:cNvSpPr/>
+                      <wps:spPr>
+                        <a:xfrm>
+                          <a:off x="0" y="0"/>
+                          <a:ext cx="90487" cy="66675"/>
+                        </a:xfrm>
+                        <a:prstGeom prst="ellipse">
+                          <a:avLst/>
+                        </a:prstGeom>
+                      </wps:spPr>
+                      <wps:style>
+                        <a:lnRef idx="2">
+                          <a:schemeClr val="accent1">
+                            <a:shade val="50000"/>
+                          </a:schemeClr>
+                        </a:lnRef>
+                        <a:fillRef idx="1">
+                          <a:schemeClr val="accent1"/>
+                        </a:fillRef>
+                        <a:effectRef idx="0">
+                          <a:schemeClr val="accent1"/>
+                        </a:effectRef>
+                        <a:fontRef idx="minor">
+                          <a:schemeClr val="lt1"/>
+                        </a:fontRef>
+                      </wps:style>
+                      <wps:bodyPr rot="0" spcFirstLastPara="0" vertOverflow="overflow" horzOverflow="overflow" vert="horz" wrap="square" lIns="91440" tIns="45720" rIns="91440" bIns="45720" numCol="1" spcCol="0" rtlCol="0" fromWordArt="0" anchor="ctr" anchorCtr="0" forceAA="0" compatLnSpc="1">
+                        <a:prstTxWarp prst="textNoShape">
+                          <a:avLst/>
+                        </a:prstTxWarp>
+                        <a:noAutofit/>
+                      </wps:bodyPr>
+                    </wps:wsp>
+                  </a:graphicData>
+                </a:graphic>
+              </wp:anchor>
+            </w:drawing>
+          </mc:Choice>
+          <mc:Fallback>
+            <w:pict>
+              <v:oval w14:anchorId="0F52392A" id="Oval 9" o:spid="_x0000_s1026" style="position:absolute;margin-left:74.65pt;margin-top:34.1pt;width:7.1pt;height:5.25pt;z-index:251671552;visibility:visible;mso-wrap-style:square;mso-wrap-distance-left:9pt;mso-wrap-distance-top:0;mso-wrap-distance-right:9pt;mso-wrap-distance-bottom:0;mso-position-horizontal:absolute;mso-position-horizontal-relative:text;mso-position-vertical:absolute;mso-position-vertical-relative:text;v-text-anchor:middle" o:gfxdata="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" fillcolor="#5b9bd5 [3204]" strokecolor="#1f4d78 [1604]" strokeweight="1pt">
+                <v:stroke joinstyle="miter"/>
+              </v:oval>
+            </w:pict>
+          </mc:Fallback>
+        </mc:AlternateContent>
+      </w:r>
+      <w:r>
+        <w:rPr>
+          <w:noProof/>
+          <w:lang w:eastAsia="en-IN"/>
+        </w:rPr>
+        <mc:AlternateContent>
+          <mc:Choice Requires="wps">
+            <w:drawing>
+              <wp:anchor distT="0" distB="0" distL="114300" distR="114300" simplePos="0" relativeHeight="251669504" behindDoc="0" locked="0" layoutInCell="1" allowOverlap="1" wp14:anchorId="7E5BAAE7" wp14:editId="1DB84958">
+                <wp:simplePos x="0" y="0"/>
+                <wp:positionH relativeFrom="column">
+                  <wp:posOffset>795338</wp:posOffset>
+                </wp:positionH>
+                <wp:positionV relativeFrom="paragraph">
+                  <wp:posOffset>280353</wp:posOffset>
+                </wp:positionV>
+                <wp:extent cx="90487" cy="66675"/>
+                <wp:effectExtent l="0" t="0" r="24130" b="28575"/>
+                <wp:wrapNone/>
+                <wp:docPr id="8" name="Oval 8"/>
+                <wp:cNvGraphicFramePr/>
+                <a:graphic xmlns:a="http://schemas.openxmlformats.org/drawingml/2006/main">
+                  <a:graphicData uri="http://schemas.microsoft.com/office/word/2010/wordprocessingShape">
+                    <wps:wsp>
+                      <wps:cNvSpPr/>
+                      <wps:spPr>
+                        <a:xfrm>
+                          <a:off x="0" y="0"/>
+                          <a:ext cx="90487" cy="66675"/>
+                        </a:xfrm>
+                        <a:prstGeom prst="ellipse">
+                          <a:avLst/>
+                        </a:prstGeom>
+                      </wps:spPr>
+                      <wps:style>
+                        <a:lnRef idx="2">
+                          <a:schemeClr val="accent1">
+                            <a:shade val="50000"/>
+                          </a:schemeClr>
+                        </a:lnRef>
+                        <a:fillRef idx="1">
+                          <a:schemeClr val="accent1"/>
+                        </a:fillRef>
+                        <a:effectRef idx="0">
+                          <a:schemeClr val="accent1"/>
+                        </a:effectRef>
+                        <a:fontRef idx="minor">
+                          <a:schemeClr val="lt1"/>
+                        </a:fontRef>
+                      </wps:style>
+                      <wps:bodyPr rot="0" spcFirstLastPara="0" vertOverflow="overflow" horzOverflow="overflow" vert="horz" wrap="square" lIns="91440" tIns="45720" rIns="91440" bIns="45720" numCol="1" spcCol="0" rtlCol="0" fromWordArt="0" anchor="ctr" anchorCtr="0" forceAA="0" compatLnSpc="1">
+                        <a:prstTxWarp prst="textNoShape">
+                          <a:avLst/>
+                        </a:prstTxWarp>
+                        <a:noAutofit/>
+                      </wps:bodyPr>
+                    </wps:wsp>
+                  </a:graphicData>
+                </a:graphic>
+              </wp:anchor>
+            </w:drawing>
+          </mc:Choice>
+          <mc:Fallback>
+            <w:pict>
+              <v:oval w14:anchorId="2A40DFB6" id="Oval 8" o:spid="_x0000_s1026" style="position:absolute;margin-left:62.65pt;margin-top:22.1pt;width:7.1pt;height:5.25pt;z-index:251669504;visibility:visible;mso-wrap-style:square;mso-wrap-distance-left:9pt;mso-wrap-distance-top:0;mso-wrap-distance-right:9pt;mso-wrap-distance-bottom:0;mso-position-horizontal:absolute;mso-position-horizontal-relative:text;mso-position-vertical:absolute;mso-position-vertical-relative:text;v-text-anchor:middle" o:gfxdata="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" fillcolor="#5b9bd5 [3204]" strokecolor="#1f4d78 [1604]" strokeweight="1pt">
+                <v:stroke joinstyle="miter"/>
+              </v:oval>
+            </w:pict>
+          </mc:Fallback>
+        </mc:AlternateContent>
+      </w:r>
+      <w:r>
+        <w:rPr>
+          <w:noProof/>
+          <w:lang w:eastAsia="en-IN"/>
+        </w:rPr>
+        <mc:AlternateContent>
+          <mc:Choice Requires="wps">
+            <w:drawing>
+              <wp:anchor distT="0" distB="0" distL="114300" distR="114300" simplePos="0" relativeHeight="251667456" behindDoc="0" locked="0" layoutInCell="1" allowOverlap="1" wp14:anchorId="7E5BAAE7" wp14:editId="1DB84958">
+                <wp:simplePos x="0" y="0"/>
+                <wp:positionH relativeFrom="column">
+                  <wp:posOffset>642938</wp:posOffset>
+                </wp:positionH>
+                <wp:positionV relativeFrom="paragraph">
+                  <wp:posOffset>127952</wp:posOffset>
+                </wp:positionV>
+                <wp:extent cx="90487" cy="66675"/>
+                <wp:effectExtent l="0" t="0" r="24130" b="28575"/>
+                <wp:wrapNone/>
+                <wp:docPr id="7" name="Oval 7"/>
+                <wp:cNvGraphicFramePr/>
+                <a:graphic xmlns:a="http://schemas.openxmlformats.org/drawingml/2006/main">
+                  <a:graphicData uri="http://schemas.microsoft.com/office/word/2010/wordprocessingShape">
+                    <wps:wsp>
+                      <wps:cNvSpPr/>
+                      <wps:spPr>
+                        <a:xfrm>
+                          <a:off x="0" y="0"/>
+                          <a:ext cx="90487" cy="66675"/>
+                        </a:xfrm>
+                        <a:prstGeom prst="ellipse">
+                          <a:avLst/>
+                        </a:prstGeom>
+                      </wps:spPr>
+                      <wps:style>
+                        <a:lnRef idx="2">
+                          <a:schemeClr val="accent1">
+                            <a:shade val="50000"/>
+                          </a:schemeClr>
+                        </a:lnRef>
+                        <a:fillRef idx="1">
+                          <a:schemeClr val="accent1"/>
+                        </a:fillRef>
+                        <a:effectRef idx="0">
+                          <a:schemeClr val="accent1"/>
+                        </a:effectRef>
+                        <a:fontRef idx="minor">
+                          <a:schemeClr val="lt1"/>
+                        </a:fontRef>
+                      </wps:style>
+                      <wps:bodyPr rot="0" spcFirstLastPara="0" vertOverflow="overflow" horzOverflow="overflow" vert="horz" wrap="square" lIns="91440" tIns="45720" rIns="91440" bIns="45720" numCol="1" spcCol="0" rtlCol="0" fromWordArt="0" anchor="ctr" anchorCtr="0" forceAA="0" compatLnSpc="1">
+                        <a:prstTxWarp prst="textNoShape">
+                          <a:avLst/>
+                        </a:prstTxWarp>
+                        <a:noAutofit/>
+                      </wps:bodyPr>
+                    </wps:wsp>
+                  </a:graphicData>
+                </a:graphic>
+              </wp:anchor>
+            </w:drawing>
+          </mc:Choice>
+          <mc:Fallback>
+            <w:pict>
+              <v:oval w14:anchorId="1FEBC545" id="Oval 7" o:spid="_x0000_s1026" style="position:absolute;margin-left:50.65pt;margin-top:10.05pt;width:7.1pt;height:5.25pt;z-index:251667456;visibility:visible;mso-wrap-style:square;mso-wrap-distance-left:9pt;mso-wrap-distance-top:0;mso-wrap-distance-right:9pt;mso-wrap-distance-bottom:0;mso-position-horizontal:absolute;mso-position-horizontal-relative:text;mso-position-vertical:absolute;mso-position-vertical-relative:text;v-text-anchor:middle" o:gfxdata="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" fillcolor="#5b9bd5 [3204]" strokecolor="#1f4d78 [1604]" strokeweight="1pt">
+                <v:stroke joinstyle="miter"/>
+              </v:oval>
+            </w:pict>
+          </mc:Fallback>
+        </mc:AlternateContent>
+      </w:r>
+      <w:r>
+        <w:rPr>
+          <w:noProof/>
+          <w:lang w:eastAsia="en-IN"/>
+        </w:rPr>
+        <mc:AlternateContent>
+          <mc:Choice Requires="wps">
+            <w:drawing>
+              <wp:anchor distT="0" distB="0" distL="114300" distR="114300" simplePos="0" relativeHeight="251661312" behindDoc="0" locked="0" layoutInCell="1" allowOverlap="1">
+                <wp:simplePos x="0" y="0"/>
+                <wp:positionH relativeFrom="column">
+                  <wp:posOffset>280988</wp:posOffset>
+                </wp:positionH>
+                <wp:positionV relativeFrom="paragraph">
+                  <wp:posOffset>132715</wp:posOffset>
+                </wp:positionV>
+                <wp:extent cx="90487" cy="66675"/>
+                <wp:effectExtent l="0" t="0" r="24130" b="28575"/>
+                <wp:wrapNone/>
+                <wp:docPr id="4" name="Oval 4"/>
+                <wp:cNvGraphicFramePr/>
+                <a:graphic xmlns:a="http://schemas.openxmlformats.org/drawingml/2006/main">
+                  <a:graphicData uri="http://schemas.microsoft.com/office/word/2010/wordprocessingShape">
+                    <wps:wsp>
+                      <wps:cNvSpPr/>
+                      <wps:spPr>
+                        <a:xfrm>
+                          <a:off x="0" y="0"/>
+                          <a:ext cx="90487" cy="66675"/>
+                        </a:xfrm>
+                        <a:prstGeom prst="ellipse">
+                          <a:avLst/>
+                        </a:prstGeom>
+                      </wps:spPr>
+                      <wps:style>
+                        <a:lnRef idx="2">
+                          <a:schemeClr val="accent1">
+                            <a:shade val="50000"/>
+                          </a:schemeClr>
+                        </a:lnRef>
+                        <a:fillRef idx="1">
+                          <a:schemeClr val="accent1"/>
+                        </a:fillRef>
+                        <a:effectRef idx="0">
+                          <a:schemeClr val="accent1"/>
+                        </a:effectRef>
+                        <a:fontRef idx="minor">
+                          <a:schemeClr val="lt1"/>
+                        </a:fontRef>
+                      </wps:style>
+                      <wps:bodyPr rot="0" spcFirstLastPara="0" vertOverflow="overflow" horzOverflow="overflow" vert="horz" wrap="square" lIns="91440" tIns="45720" rIns="91440" bIns="45720" numCol="1" spcCol="0" rtlCol="0" fromWordArt="0" anchor="ctr" anchorCtr="0" forceAA="0" compatLnSpc="1">
+                        <a:prstTxWarp prst="textNoShape">
+                          <a:avLst/>
+                        </a:prstTxWarp>
+                        <a:noAutofit/>
+                      </wps:bodyPr>
+                    </wps:wsp>
+                  </a:graphicData>
+                </a:graphic>
+              </wp:anchor>
+            </w:drawing>
+          </mc:Choice>
+          <mc:Fallback>
+            <w:pict>
+              <v:oval w14:anchorId="55D8E033" id="Oval 4" o:spid="_x0000_s1026" style="position:absolute;margin-left:22.15pt;margin-top:10.45pt;width:7.1pt;height:5.25pt;z-index:251661312;visibility:visible;mso-wrap-style:square;mso-wrap-distance-left:9pt;mso-wrap-distance-top:0;mso-wrap-distance-right:9pt;mso-wrap-distance-bottom:0;mso-position-horizontal:absolute;mso-position-horizontal-relative:text;mso-position-vertical:absolute;mso-position-vertical-relative:text;v-text-anchor:middle" o:gfxdata="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" fillcolor="#5b9bd5 [3204]" strokecolor="#1f4d78 [1604]" strokeweight="1pt">
+                <v:stroke joinstyle="miter"/>
+              </v:oval>
+            </w:pict>
+          </mc:Fallback>
+        </mc:AlternateContent>
+      </w:r>
+    </w:p>
+    <w:p>
+      <w:r>
+        <w:rPr>
+          <w:noProof/>
+          <w:lang w:eastAsia="en-IN"/>
+        </w:rPr>
+        <mc:AlternateContent>
+          <mc:Choice Requires="wps">
+            <w:drawing>
+              <wp:anchor distT="0" distB="0" distL="114300" distR="114300" simplePos="0" relativeHeight="251677696" behindDoc="0" locked="0" layoutInCell="1" allowOverlap="1">
+                <wp:simplePos x="0" y="0"/>
+                <wp:positionH relativeFrom="column">
+                  <wp:posOffset>1033463</wp:posOffset>
+                </wp:positionH>
+                <wp:positionV relativeFrom="paragraph">
+                  <wp:posOffset>213678</wp:posOffset>
+                </wp:positionV>
+                <wp:extent cx="500062" cy="409575"/>
+                <wp:effectExtent l="38100" t="38100" r="33655" b="28575"/>
+                <wp:wrapNone/>
+                <wp:docPr id="13" name="Straight Arrow Connector 13"/>
+                <wp:cNvGraphicFramePr/>
+                <a:graphic xmlns:a="http://schemas.openxmlformats.org/drawingml/2006/main">
+                  <a:graphicData uri="http://schemas.microsoft.com/office/word/2010/wordprocessingShape">
+                    <wps:wsp>
+                      <wps:cNvCnPr/>
+                      <wps:spPr>
+                        <a:xfrm flipH="1" flipV="1">
+                          <a:off x="0" y="0"/>
+                          <a:ext cx="500062" cy="409575"/>
+                        </a:xfrm>
+                        <a:prstGeom prst="straightConnector1">
+                          <a:avLst/>
+                        </a:prstGeom>
+                        <a:ln>
+                          <a:tailEnd type="triangle"/>
+                        </a:ln>
+                      </wps:spPr>
+                      <wps:style>
+                        <a:lnRef idx="1">
+                          <a:schemeClr val="accent1"/>
+                        </a:lnRef>
+                        <a:fillRef idx="0">
+                          <a:schemeClr val="accent1"/>
+                        </a:fillRef>
+                        <a:effectRef idx="0">
+                          <a:schemeClr val="accent1"/>
+                        </a:effectRef>
+                        <a:fontRef idx="minor">
+                          <a:schemeClr val="tx1"/>
+                        </a:fontRef>
+                      </wps:style>
+                      <wps:bodyPr/>
+                    </wps:wsp>
+                  </a:graphicData>
+                </a:graphic>
+              </wp:anchor>
+            </w:drawing>
+          </mc:Choice>
+          <mc:Fallback>
+            <w:pict>
+              <v:shapetype w14:anchorId="42AF6C2D" id="_x0000_t32" coordsize="21600,21600" o:spt="32" o:oned="t" path="m,l21600,21600e" filled="f">
+                <v:path arrowok="t" fillok="f" o:connecttype="none"/>
+                <o:lock v:ext="edit" shapetype="t"/>
+              </v:shapetype>
+              <v:shape id="Straight Arrow Connector 13" o:spid="_x0000_s1026" type="#_x0000_t32" style="position:absolute;margin-left:81.4pt;margin-top:16.85pt;width:39.35pt;height:32.25pt;flip:x y;z-index:251677696;visibility:visible;mso-wrap-style:square;mso-wrap-distance-left:9pt;mso-wrap-distance-top:0;mso-wrap-distance-right:9pt;mso-wrap-distance-bottom:0;mso-position-horizontal:absolute;mso-position-horizontal-relative:text;mso-position-vertical:absolute;mso-position-vertical-relative:text" o:gfxdata="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" strokecolor="#5b9bd5 [3204]" strokeweight=".5pt">
+                <v:stroke endarrow="block" joinstyle="miter"/>
+              </v:shape>
+            </w:pict>
+          </mc:Fallback>
+        </mc:AlternateContent>
+      </w:r>
+      <w:r>
+        <w:rPr>
+          <w:noProof/>
+          <w:lang w:eastAsia="en-IN"/>
+        </w:rPr>
+        <mc:AlternateContent>
+          <mc:Choice Requires="wps">
+            <w:drawing>
+              <wp:anchor distT="0" distB="0" distL="114300" distR="114300" simplePos="0" relativeHeight="251676672" behindDoc="0" locked="0" layoutInCell="1" allowOverlap="1">
+                <wp:simplePos x="0" y="0"/>
+                <wp:positionH relativeFrom="column">
+                  <wp:posOffset>180975</wp:posOffset>
+                </wp:positionH>
+                <wp:positionV relativeFrom="paragraph">
+                  <wp:posOffset>232728</wp:posOffset>
+                </wp:positionV>
+                <wp:extent cx="190183" cy="371475"/>
+                <wp:effectExtent l="0" t="38100" r="57785" b="28575"/>
+                <wp:wrapNone/>
+                <wp:docPr id="12" name="Straight Arrow Connector 12"/>
+                <wp:cNvGraphicFramePr/>
+                <a:graphic xmlns:a="http://schemas.openxmlformats.org/drawingml/2006/main">
+                  <a:graphicData uri="http://schemas.microsoft.com/office/word/2010/wordprocessingShape">
+                    <wps:wsp>
+                      <wps:cNvCnPr/>
+                      <wps:spPr>
+                        <a:xfrm flipV="1">
+                          <a:off x="0" y="0"/>
+                          <a:ext cx="190183" cy="371475"/>
+                        </a:xfrm>
+                        <a:prstGeom prst="straightConnector1">
+                          <a:avLst/>
+                        </a:prstGeom>
+                        <a:ln>
+                          <a:tailEnd type="triangle"/>
+                        </a:ln>
+                      </wps:spPr>
+                      <wps:style>
+                        <a:lnRef idx="1">
+                          <a:schemeClr val="accent1"/>
+                        </a:lnRef>
+                        <a:fillRef idx="0">
+                          <a:schemeClr val="accent1"/>
+                        </a:fillRef>
+                        <a:effectRef idx="0">
+                          <a:schemeClr val="accent1"/>
+                        </a:effectRef>
+                        <a:fontRef idx="minor">
+                          <a:schemeClr val="tx1"/>
+                        </a:fontRef>
+                      </wps:style>
+                      <wps:bodyPr/>
+                    </wps:wsp>
+                  </a:graphicData>
+                </a:graphic>
+              </wp:anchor>
+            </w:drawing>
+          </mc:Choice>
+          <mc:Fallback>
+            <w:pict>
+              <v:shape w14:anchorId="185F83D5" id="Straight Arrow Connector 12" o:spid="_x0000_s1026" type="#_x0000_t32" style="position:absolute;margin-left:14.25pt;margin-top:18.35pt;width:15pt;height:29.25pt;flip:y;z-index:251676672;visibility:visible;mso-wrap-style:square;mso-wrap-distance-left:9pt;mso-wrap-distance-top:0;mso-wrap-distance-right:9pt;mso-wrap-distance-bottom:0;mso-position-horizontal:absolute;mso-position-horizontal-relative:text;mso-position-vertical:absolute;mso-position-vertical-relative:text" o:gfxdata="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" strokecolor="#5b9bd5 [3204]" strokeweight=".5pt">
+                <v:stroke endarrow="block" joinstyle="miter"/>
+              </v:shape>
+            </w:pict>
+          </mc:Fallback>
+        </mc:AlternateContent>
+      </w:r>
+      <w:r>
+        <w:rPr>
+          <w:noProof/>
+          <w:lang w:eastAsia="en-IN"/>
+        </w:rPr>
+        <mc:AlternateContent>
+          <mc:Choice Requires="wps">
+            <w:drawing>
+              <wp:anchor distT="0" distB="0" distL="114300" distR="114300" simplePos="0" relativeHeight="251675648" behindDoc="0" locked="0" layoutInCell="1" allowOverlap="1" wp14:anchorId="7E5BAAE7" wp14:editId="1DB84958">
+                <wp:simplePos x="0" y="0"/>
+                <wp:positionH relativeFrom="column">
+                  <wp:posOffset>585470</wp:posOffset>
+                </wp:positionH>
+                <wp:positionV relativeFrom="paragraph">
+                  <wp:posOffset>189865</wp:posOffset>
+                </wp:positionV>
+                <wp:extent cx="90487" cy="66675"/>
+                <wp:effectExtent l="0" t="0" r="24130" b="28575"/>
+                <wp:wrapNone/>
+                <wp:docPr id="11" name="Oval 11"/>
+                <wp:cNvGraphicFramePr/>
+                <a:graphic xmlns:a="http://schemas.openxmlformats.org/drawingml/2006/main">
+                  <a:graphicData uri="http://schemas.microsoft.com/office/word/2010/wordprocessingShape">
+                    <wps:wsp>
+                      <wps:cNvSpPr/>
+                      <wps:spPr>
+                        <a:xfrm>
+                          <a:off x="0" y="0"/>
+                          <a:ext cx="90487" cy="66675"/>
+                        </a:xfrm>
+                        <a:prstGeom prst="ellipse">
+                          <a:avLst/>
+                        </a:prstGeom>
+                      </wps:spPr>
+                      <wps:style>
+                        <a:lnRef idx="2">
+                          <a:schemeClr val="accent1">
+                            <a:shade val="50000"/>
+                          </a:schemeClr>
+                        </a:lnRef>
+                        <a:fillRef idx="1">
+                          <a:schemeClr val="accent1"/>
+                        </a:fillRef>
+                        <a:effectRef idx="0">
+                          <a:schemeClr val="accent1"/>
+                        </a:effectRef>
+                        <a:fontRef idx="minor">
+                          <a:schemeClr val="lt1"/>
+                        </a:fontRef>
+                      </wps:style>
+                      <wps:bodyPr rot="0" spcFirstLastPara="0" vertOverflow="overflow" horzOverflow="overflow" vert="horz" wrap="square" lIns="91440" tIns="45720" rIns="91440" bIns="45720" numCol="1" spcCol="0" rtlCol="0" fromWordArt="0" anchor="ctr" anchorCtr="0" forceAA="0" compatLnSpc="1">
+                        <a:prstTxWarp prst="textNoShape">
+                          <a:avLst/>
+                        </a:prstTxWarp>
+                        <a:noAutofit/>
+                      </wps:bodyPr>
+                    </wps:wsp>
+                  </a:graphicData>
+                </a:graphic>
+              </wp:anchor>
+            </w:drawing>
+          </mc:Choice>
+          <mc:Fallback>
+            <w:pict>
+              <v:oval w14:anchorId="2CFE3D44" id="Oval 11" o:spid="_x0000_s1026" style="position:absolute;margin-left:46.1pt;margin-top:14.95pt;width:7.1pt;height:5.25pt;z-index:251675648;visibility:visible;mso-wrap-style:square;mso-wrap-distance-left:9pt;mso-wrap-distance-top:0;mso-wrap-distance-right:9pt;mso-wrap-distance-bottom:0;mso-position-horizontal:absolute;mso-position-horizontal-relative:text;mso-position-vertical:absolute;mso-position-vertical-relative:text;v-text-anchor:middle" o:gfxdata="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" fillcolor="#5b9bd5 [3204]" strokecolor="#1f4d78 [1604]" strokeweight="1pt">
+                <v:stroke joinstyle="miter"/>
+              </v:oval>
+            </w:pict>
+          </mc:Fallback>
+        </mc:AlternateContent>
+      </w:r>
+      <w:r>
+        <w:rPr>
+          <w:noProof/>
+          <w:lang w:eastAsia="en-IN"/>
+        </w:rPr>
+        <mc:AlternateContent>
+          <mc:Choice Requires="wps">
+            <w:drawing>
+              <wp:anchor distT="0" distB="0" distL="114300" distR="114300" simplePos="0" relativeHeight="251673600" behindDoc="0" locked="0" layoutInCell="1" allowOverlap="1" wp14:anchorId="7E5BAAE7" wp14:editId="1DB84958">
+                <wp:simplePos x="0" y="0"/>
+                <wp:positionH relativeFrom="column">
+                  <wp:posOffset>390207</wp:posOffset>
+                </wp:positionH>
+                <wp:positionV relativeFrom="paragraph">
+                  <wp:posOffset>3810</wp:posOffset>
+                </wp:positionV>
+                <wp:extent cx="90487" cy="66675"/>
+                <wp:effectExtent l="0" t="0" r="24130" b="28575"/>
+                <wp:wrapNone/>
+                <wp:docPr id="10" name="Oval 10"/>
+                <wp:cNvGraphicFramePr/>
+                <a:graphic xmlns:a="http://schemas.openxmlformats.org/drawingml/2006/main">
+                  <a:graphicData uri="http://schemas.microsoft.com/office/word/2010/wordprocessingShape">
+                    <wps:wsp>
+                      <wps:cNvSpPr/>
+                      <wps:spPr>
+                        <a:xfrm>
+                          <a:off x="0" y="0"/>
+                          <a:ext cx="90487" cy="66675"/>
+                        </a:xfrm>
+                        <a:prstGeom prst="ellipse">
+                          <a:avLst/>
+                        </a:prstGeom>
+                      </wps:spPr>
+                      <wps:style>
+                        <a:lnRef idx="2">
+                          <a:schemeClr val="accent1">
+                            <a:shade val="50000"/>
+                          </a:schemeClr>
+                        </a:lnRef>
+                        <a:fillRef idx="1">
+                          <a:schemeClr val="accent1"/>
+                        </a:fillRef>
+                        <a:effectRef idx="0">
+                          <a:schemeClr val="accent1"/>
+                        </a:effectRef>
+                        <a:fontRef idx="minor">
+                          <a:schemeClr val="lt1"/>
+                        </a:fontRef>
+                      </wps:style>
+                      <wps:bodyPr rot="0" spcFirstLastPara="0" vertOverflow="overflow" horzOverflow="overflow" vert="horz" wrap="square" lIns="91440" tIns="45720" rIns="91440" bIns="45720" numCol="1" spcCol="0" rtlCol="0" fromWordArt="0" anchor="ctr" anchorCtr="0" forceAA="0" compatLnSpc="1">
+                        <a:prstTxWarp prst="textNoShape">
+                          <a:avLst/>
+                        </a:prstTxWarp>
+                        <a:noAutofit/>
+                      </wps:bodyPr>
+                    </wps:wsp>
+                  </a:graphicData>
+                </a:graphic>
+              </wp:anchor>
+            </w:drawing>
+          </mc:Choice>
+          <mc:Fallback>
+            <w:pict>
+              <v:oval w14:anchorId="513A1F5E" id="Oval 10" o:spid="_x0000_s1026" style="position:absolute;margin-left:30.7pt;margin-top:.3pt;width:7.1pt;height:5.25pt;z-index:251673600;visibility:visible;mso-wrap-style:square;mso-wrap-distance-left:9pt;mso-wrap-distance-top:0;mso-wrap-distance-right:9pt;mso-wrap-distance-bottom:0;mso-position-horizontal:absolute;mso-position-horizontal-relative:text;mso-position-vertical:absolute;mso-position-vertical-relative:text;v-text-anchor:middle" o:gfxdata="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" fillcolor="#5b9bd5 [3204]" strokecolor="#1f4d78 [1604]" strokeweight="1pt">
+                <v:stroke joinstyle="miter"/>
+              </v:oval>
+            </w:pict>
+          </mc:Fallback>
+        </mc:AlternateContent>
+      </w:r>
+    </w:p>
+    <w:p/>
+    <w:p>
+      <w:r>
+        <w:t xml:space="preserve">Process </w:t>
+      </w:r>
+      <w:r>
+        <w:tab/>
+      </w:r>
+      <w:r>
+        <w:tab/>
+        <w:t xml:space="preserve">thread </w:t>
+      </w:r>
+    </w:p>
+    <w:p/>
+    <w:p/>
+    <w:p/>
+    <w:p/>
+    <w:p/>
+    <w:p>
+      <w:r>
+        <w:lastRenderedPageBreak/>
+        <w:t xml:space="preserve"> </w:t>
+      </w:r>
+      <w:r>
+        <w:t>class Booking {</w:t>
+      </w:r>
+    </w:p>
+    <w:p>
+      <w:r>
+        <w:tab/>
+        <w:t>avl=1;</w:t>
+      </w:r>
+    </w:p>
+    <w:p>
+      <w:r>
+        <w:t>}</w:t>
+      </w:r>
+    </w:p>
+    <w:p>
+      <w:r>
+        <w:t>let emp1 = new Booking();</w:t>
+      </w:r>
+      <w:r>
+        <w:tab/>
+      </w:r>
+      <w:r>
+        <w:tab/>
+        <w:t xml:space="preserve"> avl =1</w:t>
+      </w:r>
+    </w:p>
+    <w:p>
+      <w:r>
+        <w:t>let emp2 = new Booking();</w:t>
+      </w:r>
+      <w:r>
+        <w:tab/>
+      </w:r>
+      <w:r>
+        <w:tab/>
+        <w:t>avl=1</w:t>
+      </w:r>
+    </w:p>
+    <w:p>
+      <w:r>
+        <w:t>let emp3 = new Booking();</w:t>
+      </w:r>
+      <w:r>
+        <w:tab/>
+      </w:r>
+      <w:r>
+        <w:tab/>
+        <w:t>avl=1</w:t>
+      </w:r>
+    </w:p>
+    <w:p>
+      <w:r>
+        <w:t xml:space="preserve">for every client if they create new object </w:t>
+      </w:r>
+    </w:p>
+    <w:p>
+      <w:r>
+        <w:t>let booking = new Booking();</w:t>
+      </w:r>
+    </w:p>
+    <w:p>
+      <w:r>
+        <w:tab/>
+      </w:r>
+      <w:r>
+        <w:tab/>
+        <w:t>thread1, thread2, thread3</w:t>
+      </w:r>
+    </w:p>
+    <w:p>
+      <w:r>
+        <w:t>In Every non js server by default thread base server.</w:t>
+      </w:r>
+    </w:p>
+    <w:p/>
+    <w:p>
+      <w:r>
+        <w:t xml:space="preserve">Node JS found limitation in thread base server like tomcat or web logic or jboss. </w:t>
+      </w:r>
+    </w:p>
+    <w:p/>
+    <w:p>
+      <w:r>
+        <w:t xml:space="preserve">Tomcat Server : Deploy on online shopping application. </w:t>
+      </w:r>
+    </w:p>
+    <w:p>
+      <w:r>
+        <w:t xml:space="preserve">Example sever limit : 1000 thread </w:t>
+      </w:r>
+    </w:p>
+    <w:p>
+      <w:r>
+        <w:t xml:space="preserve">1000 client concurrently provide the service. </w:t>
+      </w:r>
+    </w:p>
+    <w:p/>
+    <w:p>
+      <w:r>
+        <w:t xml:space="preserve">1001 try to access that time server doesn’t response. </w:t>
+      </w:r>
+    </w:p>
+    <w:p>
+      <w:r>
+        <w:t xml:space="preserve">Thread base server can block or lock the request. </w:t>
+      </w:r>
+    </w:p>
+    <w:p>
+      <w:r>
+        <w:t xml:space="preserve">Node JS is not a thread base server. Node JS is </w:t>
+      </w:r>
+      <w:r>
+        <w:rPr>
+          <w:highlight w:val="yellow"/>
+        </w:rPr>
+        <w:t>event loop</w:t>
+      </w:r>
+      <w:r>
+        <w:t xml:space="preserve"> base server. </w:t>
+      </w:r>
+    </w:p>
+    <w:p/>
+    <w:p>
+      <w:r>
+        <w:rPr>
+          <w:highlight w:val="yellow"/>
+        </w:rPr>
+        <w:t>Express Module :</w:t>
+      </w:r>
+      <w:r>
+        <w:t xml:space="preserve"> Express Module is third party module base upon the http module. </w:t>
+      </w:r>
+    </w:p>
+    <w:p>
+      <w:r>
+        <w:t xml:space="preserve">Which help to create node JS web application and REST full API very easily. </w:t>
+      </w:r>
+    </w:p>
+    <w:p/>
+    <w:p/>
+    <w:p>
+      <w:r>
+        <w:t>Express.js- Express for Everyone</w:t>
+      </w:r>
+    </w:p>
+    <w:p>
+      <w:r>
+        <w:t>Koa.js- Next Generation Node.js Framework</w:t>
+      </w:r>
+    </w:p>
+    <w:p>
+      <w:r>
+        <w:t>Meteor.js- One Application, One Language</w:t>
+      </w:r>
+    </w:p>
+    <w:p>
+      <w:r>
+        <w:t>Socket.io- Chat Apps Made Easy with Socket.io</w:t>
+      </w:r>
+    </w:p>
+    <w:p>
+      <w:r>
+        <w:t>Nest.js- A Nestling of Code</w:t>
+      </w:r>
+    </w:p>
+    <w:p>
+      <w:r>
+        <w:t xml:space="preserve">Sails.js- Modernized Data-Oriented MVC Framework </w:t>
+      </w:r>
+    </w:p>
+    <w:p>
+      <w:r>
+        <w:lastRenderedPageBreak/>
+        <w:t>Total.js- A Complete Framework</w:t>
+      </w:r>
+    </w:p>
+    <w:p>
+      <w:r>
+        <w:t>Hapi.js- Secure than Ever</w:t>
+      </w:r>
+    </w:p>
+    <w:p/>
+    <w:p>
+      <w:r>
+        <w:t xml:space="preserve">MERN : Mongo DB , Express React and Node </w:t>
+      </w:r>
+    </w:p>
+    <w:p/>
+    <w:p>
+      <w:r>
+        <w:t xml:space="preserve">Express is third party module so whenever we are creating application using express module we have to install this module. </w:t>
+      </w:r>
+    </w:p>
+    <w:p/>
+    <w:p>
+      <w:r>
+        <w:t xml:space="preserve">npm install express </w:t>
+      </w:r>
+    </w:p>
+    <w:p/>
+    <w:p>
+      <w:r>
+        <w:t xml:space="preserve">in express JS in Get method path must be unique and only one get method can be empty means we can’t write two get method with empty path. </w:t>
+      </w:r>
+    </w:p>
+    <w:p/>
+    <w:p>
+      <w:r>
+        <w:t xml:space="preserve">Node Js provide pre-defined global properties ie  </w:t>
+      </w:r>
+      <w:r>
+        <w:rPr>
+          <w:highlight w:val="yellow"/>
+        </w:rPr>
+        <w:t>__dirname</w:t>
+      </w:r>
+      <w:r>
+        <w:t xml:space="preserve">. This property provide current directory name. </w:t>
+      </w:r>
+    </w:p>
+    <w:p>
       <w:bookmarkStart w:id="0" w:name="_GoBack"/>
       <w:bookmarkEnd w:id="0"/>
-    </w:p>
-    <w:p/>
-    <w:p/>
-    <w:p/>
-    <w:p>
-      <w:r>
-        <w:t xml:space="preserve"> </w:t>
-      </w:r>
-    </w:p>
-    <w:p/>
-    <w:p/>
-    <w:p>
-      <w:r>
-        <w:t xml:space="preserve"> </w:t>
-      </w:r>
     </w:p>
     <w:p/>
     <w:p/>

</xml_diff>